<commit_message>
Add Sketch Forest Fire
</commit_message>
<xml_diff>
--- a/Project_Documentation_2021.docx
+++ b/Project_Documentation_2021.docx
@@ -453,7 +453,13 @@
               <w:rPr>
                 <w:lang w:val="en-US"/>
               </w:rPr>
-              <w:t>Fantasy world</w:t>
+              <w:t>The game will take place in a f</w:t>
+            </w:r>
+            <w:r>
+              <w:rPr>
+                <w:lang w:val="en-US"/>
+              </w:rPr>
+              <w:t>antasy world</w:t>
             </w:r>
           </w:p>
           <w:p>
@@ -706,7 +712,31 @@
               <w:rPr>
                 <w:lang w:val="en-US"/>
               </w:rPr>
-              <w:t xml:space="preserve">Footsteps, weapon sounds, water, fire, </w:t>
+              <w:t>Footsteps</w:t>
+            </w:r>
+            <w:r>
+              <w:rPr>
+                <w:lang w:val="en-US"/>
+              </w:rPr>
+              <w:t xml:space="preserve"> when you walk</w:t>
+            </w:r>
+            <w:r>
+              <w:rPr>
+                <w:lang w:val="en-US"/>
+              </w:rPr>
+              <w:t>, weapon sounds</w:t>
+            </w:r>
+            <w:r>
+              <w:rPr>
+                <w:lang w:val="en-US"/>
+              </w:rPr>
+              <w:t xml:space="preserve"> when using weapon</w:t>
+            </w:r>
+            <w:r>
+              <w:rPr>
+                <w:lang w:val="en-US"/>
+              </w:rPr>
+              <w:t xml:space="preserve">, water, fire, </w:t>
             </w:r>
             <w:r>
               <w:rPr>
@@ -916,6 +946,73 @@
                 <w:lang w:val="en-US"/>
               </w:rPr>
             </w:pPr>
+            <w:r>
+              <w:rPr>
+                <w:lang w:val="en-US"/>
+              </w:rPr>
+              <w:t>Scene: Escape forest fire:</w:t>
+            </w:r>
+          </w:p>
+          <w:p>
+            <w:pPr>
+              <w:rPr>
+                <w:lang w:val="en-US"/>
+              </w:rPr>
+            </w:pPr>
+            <w:r>
+              <w:rPr>
+                <w:noProof/>
+                <w:lang w:val="en-US"/>
+              </w:rPr>
+              <w:drawing>
+                <wp:inline distT="0" distB="0" distL="0" distR="0" wp14:anchorId="198F200B" wp14:editId="6024FA2C">
+                  <wp:extent cx="5753100" cy="3324225"/>
+                  <wp:effectExtent l="0" t="0" r="0" b="9525"/>
+                  <wp:docPr id="1" name="Afbeelding 1"/>
+                  <wp:cNvGraphicFramePr>
+                    <a:graphicFrameLocks xmlns:a="http://schemas.openxmlformats.org/drawingml/2006/main" noChangeAspect="1"/>
+                  </wp:cNvGraphicFramePr>
+                  <a:graphic xmlns:a="http://schemas.openxmlformats.org/drawingml/2006/main">
+                    <a:graphicData uri="http://schemas.openxmlformats.org/drawingml/2006/picture">
+                      <pic:pic xmlns:pic="http://schemas.openxmlformats.org/drawingml/2006/picture">
+                        <pic:nvPicPr>
+                          <pic:cNvPr id="0" name="Picture 1"/>
+                          <pic:cNvPicPr>
+                            <a:picLocks noChangeAspect="1" noChangeArrowheads="1"/>
+                          </pic:cNvPicPr>
+                        </pic:nvPicPr>
+                        <pic:blipFill>
+                          <a:blip r:embed="rId5">
+                            <a:extLst>
+                              <a:ext uri="{28A0092B-C50C-407E-A947-70E740481C1C}">
+                                <a14:useLocalDpi xmlns:a14="http://schemas.microsoft.com/office/drawing/2010/main" val="0"/>
+                              </a:ext>
+                            </a:extLst>
+                          </a:blip>
+                          <a:srcRect/>
+                          <a:stretch>
+                            <a:fillRect/>
+                          </a:stretch>
+                        </pic:blipFill>
+                        <pic:spPr bwMode="auto">
+                          <a:xfrm>
+                            <a:off x="0" y="0"/>
+                            <a:ext cx="5753100" cy="3324225"/>
+                          </a:xfrm>
+                          <a:prstGeom prst="rect">
+                            <a:avLst/>
+                          </a:prstGeom>
+                          <a:noFill/>
+                          <a:ln>
+                            <a:noFill/>
+                          </a:ln>
+                        </pic:spPr>
+                      </pic:pic>
+                    </a:graphicData>
+                  </a:graphic>
+                </wp:inline>
+              </w:drawing>
+            </w:r>
           </w:p>
           <w:p>
             <w:pPr>
@@ -1128,7 +1225,6 @@
           <w:bCs/>
           <w:lang w:val="en-US"/>
         </w:rPr>
-        <w:lastRenderedPageBreak/>
         <w:t>Timeline</w:t>
       </w:r>
       <w:r>

</xml_diff>